<commit_message>
Cambios producidos en los puntos 3.2 y 3.3.
Este es el doc definitivo de mi parte.
</commit_message>
<xml_diff>
--- a/TG1_LuciaHurtado.docx
+++ b/TG1_LuciaHurtado.docx
@@ -2,8 +2,6 @@
 <file path=word/document.xml><?xml version="1.0" encoding="utf-8"?>
 <w:document xmlns:wpc="http://schemas.microsoft.com/office/word/2010/wordprocessingCanvas" xmlns:cx="http://schemas.microsoft.com/office/drawing/2014/chartex" xmlns:cx1="http://schemas.microsoft.com/office/drawing/2015/9/8/chartex" xmlns:cx2="http://schemas.microsoft.com/office/drawing/2015/10/21/chartex" xmlns:cx3="http://schemas.microsoft.com/office/drawing/2016/5/9/chartex" xmlns:cx4="http://schemas.microsoft.com/office/drawing/2016/5/10/chartex" xmlns:cx5="http://schemas.microsoft.com/office/drawing/2016/5/11/chartex" xmlns:cx6="http://schemas.microsoft.com/office/drawing/2016/5/12/chartex" xmlns:cx7="http://schemas.microsoft.com/office/drawing/2016/5/13/chartex" xmlns:cx8="http://schemas.microsoft.com/office/drawing/2016/5/14/chartex" xmlns:mc="http://schemas.openxmlformats.org/markup-compatibility/2006" xmlns:aink="http://schemas.microsoft.com/office/drawing/2016/ink" xmlns:am3d="http://schemas.microsoft.com/office/drawing/2017/model3d" xmlns:o="urn:schemas-microsoft-com:office:office" xmlns:r="http://schemas.openxmlformats.org/officeDocument/2006/relationships" xmlns:m="http://schemas.openxmlformats.org/officeDocument/2006/math" xmlns:v="urn:schemas-microsoft-com:vml" xmlns:wp14="http://schemas.microsoft.com/office/word/2010/wordprocessingDrawing" xmlns:wp="http://schemas.openxmlformats.org/drawingml/2006/wordprocessingDrawing" xmlns:w10="urn:schemas-microsoft-com:office:word" xmlns:w="http://schemas.openxmlformats.org/wordprocessingml/2006/main" xmlns:w14="http://schemas.microsoft.com/office/word/2010/wordml" xmlns:w15="http://schemas.microsoft.com/office/word/2012/wordml" xmlns:w16cid="http://schemas.microsoft.com/office/word/2016/wordml/cid" xmlns:w16se="http://schemas.microsoft.com/office/word/2015/wordml/symex" xmlns:wpg="http://schemas.microsoft.com/office/word/2010/wordprocessingGroup" xmlns:wpi="http://schemas.microsoft.com/office/word/2010/wordprocessingInk" xmlns:wne="http://schemas.microsoft.com/office/word/2006/wordml" xmlns:wps="http://schemas.microsoft.com/office/word/2010/wordprocessingShape" mc:Ignorable="w14 w15 w16se w16cid wp14">
   <w:body>
-    <w:bookmarkStart w:id="0" w:name="_GoBack" w:displacedByCustomXml="next"/>
-    <w:bookmarkEnd w:id="0" w:displacedByCustomXml="next"/>
     <w:sdt>
       <w:sdtPr>
         <w:rPr>
@@ -3765,26 +3763,26 @@
       <w:pPr>
         <w:pStyle w:val="Ttulo1"/>
       </w:pPr>
-      <w:bookmarkStart w:id="1" w:name="_Toc2018095"/>
+      <w:bookmarkStart w:id="0" w:name="_Toc2018095"/>
       <w:r>
         <w:t>1. Autores del trabajo</w:t>
       </w:r>
       <w:r>
         <w:t>, planificación y entrega</w:t>
       </w:r>
+      <w:bookmarkEnd w:id="0"/>
+    </w:p>
+    <w:p>
+      <w:pPr>
+        <w:pStyle w:val="Ttulo2"/>
+      </w:pPr>
+      <w:bookmarkStart w:id="1" w:name="_Toc2018096"/>
+      <w:r>
+        <w:t>1.1 Autores</w:t>
+      </w:r>
       <w:bookmarkEnd w:id="1"/>
     </w:p>
     <w:p>
-      <w:pPr>
-        <w:pStyle w:val="Ttulo2"/>
-      </w:pPr>
-      <w:bookmarkStart w:id="2" w:name="_Toc2018096"/>
-      <w:r>
-        <w:t>1.1 Autores</w:t>
-      </w:r>
-      <w:bookmarkEnd w:id="2"/>
-    </w:p>
-    <w:p>
       <w:r>
         <w:t>Grupo M1</w:t>
       </w:r>
@@ -3806,7 +3804,7 @@
     </w:p>
     <w:p>
       <w:r>
-        <w:t xml:space="preserve">                    Marta Pérez Serrano xc45689034</w:t>
+        <w:t xml:space="preserve">                    Marta Pérez Serrano </w:t>
       </w:r>
     </w:p>
     <w:p>
@@ -3949,11 +3947,11 @@
       <w:pPr>
         <w:pStyle w:val="Ttulo2"/>
       </w:pPr>
-      <w:bookmarkStart w:id="3" w:name="_Toc2018098"/>
+      <w:bookmarkStart w:id="2" w:name="_Toc2018098"/>
       <w:r>
         <w:t>1.3 Entrega</w:t>
       </w:r>
-      <w:bookmarkEnd w:id="3"/>
+      <w:bookmarkEnd w:id="2"/>
     </w:p>
     <w:p>
       <w:r>
@@ -4018,70 +4016,70 @@
         <w:pStyle w:val="Ttulo1"/>
         <w:spacing w:before="360"/>
       </w:pPr>
-      <w:bookmarkStart w:id="4" w:name="_Toc2018099"/>
+      <w:bookmarkStart w:id="3" w:name="_Toc2018099"/>
       <w:r>
         <w:t xml:space="preserve">2. </w:t>
       </w:r>
       <w:r>
         <w:t>Descripción del tipo de tecnología</w:t>
       </w:r>
+      <w:bookmarkEnd w:id="3"/>
+    </w:p>
+    <w:p>
+      <w:r>
+        <w:t>En este apartado se debe indicar el tipo de tecnología en general y las tecnologías específicas sobre las que trata el trabajo.</w:t>
+      </w:r>
+    </w:p>
+    <w:p>
+      <w:r>
+        <w:t>El objetivo del trabajo es ponerse en la situación de una persona ya titulada</w:t>
+      </w:r>
+      <w:r>
+        <w:t xml:space="preserve"> en el Grado en Sistemas de Información</w:t>
+      </w:r>
+      <w:r>
+        <w:t xml:space="preserve">, </w:t>
+      </w:r>
+      <w:r>
+        <w:t xml:space="preserve">y </w:t>
+      </w:r>
+      <w:r>
+        <w:t xml:space="preserve">que desea actualiza sus conocimientos sobre dichas tecnologías. </w:t>
+      </w:r>
+    </w:p>
+    <w:p>
+      <w:r>
+        <w:t>En este documento se debe recoger toda la información que se ha recopilado para poder aprender la teoría y práctica de dichas tecnologías, así como las ayudas que existen para poder financiar su estudio o su implementación en empresas u otras organizaciones.</w:t>
+      </w:r>
+    </w:p>
+    <w:p>
+      <w:r>
+        <w:t>El tipo de tecnología en la que vamos a trabajar es Bug/</w:t>
+      </w:r>
+      <w:proofErr w:type="spellStart"/>
+      <w:r>
+        <w:t>Defect</w:t>
+      </w:r>
+      <w:proofErr w:type="spellEnd"/>
+      <w:r>
+        <w:t xml:space="preserve"> Tracking Tools (Sistema de seguimiento de errores/defectos). Dicha tecnología es una aplicación de software que realiza un seguimiento de los errores de software informados de software informados en los proyectos de desarrollo de software.</w:t>
+      </w:r>
+    </w:p>
+    <w:p>
+      <w:pPr>
+        <w:pStyle w:val="Ttulo1"/>
+      </w:pPr>
+      <w:bookmarkStart w:id="4" w:name="_Toc2018100"/>
+      <w:r>
+        <w:t xml:space="preserve">3. </w:t>
+      </w:r>
+      <w:r>
+        <w:t>Fuentes de información</w:t>
+      </w:r>
+      <w:r>
+        <w:t xml:space="preserve"> (documentos)</w:t>
+      </w:r>
       <w:bookmarkEnd w:id="4"/>
-    </w:p>
-    <w:p>
-      <w:r>
-        <w:t>En este apartado se debe indicar el tipo de tecnología en general y las tecnologías específicas sobre las que trata el trabajo.</w:t>
-      </w:r>
-    </w:p>
-    <w:p>
-      <w:r>
-        <w:t>El objetivo del trabajo es ponerse en la situación de una persona ya titulada</w:t>
-      </w:r>
-      <w:r>
-        <w:t xml:space="preserve"> en el Grado en Sistemas de Información</w:t>
-      </w:r>
-      <w:r>
-        <w:t xml:space="preserve">, </w:t>
-      </w:r>
-      <w:r>
-        <w:t xml:space="preserve">y </w:t>
-      </w:r>
-      <w:r>
-        <w:t xml:space="preserve">que desea actualiza sus conocimientos sobre dichas tecnologías. </w:t>
-      </w:r>
-    </w:p>
-    <w:p>
-      <w:r>
-        <w:t>En este documento se debe recoger toda la información que se ha recopilado para poder aprender la teoría y práctica de dichas tecnologías, así como las ayudas que existen para poder financiar su estudio o su implementación en empresas u otras organizaciones.</w:t>
-      </w:r>
-    </w:p>
-    <w:p>
-      <w:r>
-        <w:t>El tipo de tecnología en la que vamos a trabajar es Bug/</w:t>
-      </w:r>
-      <w:proofErr w:type="spellStart"/>
-      <w:r>
-        <w:t>Defect</w:t>
-      </w:r>
-      <w:proofErr w:type="spellEnd"/>
-      <w:r>
-        <w:t xml:space="preserve"> Tracking Tools (Sistema de seguimiento de errores/defectos). Dicha tecnología es una aplicación de software que realiza un seguimiento de los errores de software informados de software informados en los proyectos de desarrollo de software.</w:t>
-      </w:r>
-    </w:p>
-    <w:p>
-      <w:pPr>
-        <w:pStyle w:val="Ttulo1"/>
-      </w:pPr>
-      <w:bookmarkStart w:id="5" w:name="_Toc2018100"/>
-      <w:r>
-        <w:t xml:space="preserve">3. </w:t>
-      </w:r>
-      <w:r>
-        <w:t>Fuentes de información</w:t>
-      </w:r>
-      <w:r>
-        <w:t xml:space="preserve"> (documentos)</w:t>
-      </w:r>
-      <w:bookmarkEnd w:id="5"/>
     </w:p>
     <w:p>
       <w:r>
@@ -4107,7 +4105,7 @@
       <w:pPr>
         <w:pStyle w:val="Ttulo2"/>
       </w:pPr>
-      <w:bookmarkStart w:id="6" w:name="_Toc2018101"/>
+      <w:bookmarkStart w:id="5" w:name="_Toc2018101"/>
       <w:r>
         <w:t>3.</w:t>
       </w:r>
@@ -4117,15 +4115,25 @@
       <w:r>
         <w:t xml:space="preserve"> en general</w:t>
       </w:r>
+      <w:bookmarkEnd w:id="5"/>
+    </w:p>
+    <w:p>
+      <w:pPr>
+        <w:pStyle w:val="Ttulo3"/>
+      </w:pPr>
+      <w:bookmarkStart w:id="6" w:name="_Toc2018102"/>
+      <w:r>
+        <w:t>3.1.1 Fuente de información 1 sobre el tipo de tecnología en general</w:t>
+      </w:r>
       <w:bookmarkEnd w:id="6"/>
     </w:p>
     <w:p>
       <w:pPr>
         <w:pStyle w:val="Ttulo3"/>
       </w:pPr>
-      <w:bookmarkStart w:id="7" w:name="_Toc2018102"/>
-      <w:r>
-        <w:t>3.1.1 Fuente de información 1 sobre el tipo de tecnología en general</w:t>
+      <w:bookmarkStart w:id="7" w:name="_Toc2018103"/>
+      <w:r>
+        <w:t>3.1.2 Fuente de información 2 sobre el tipo de tecnología en general</w:t>
       </w:r>
       <w:bookmarkEnd w:id="7"/>
     </w:p>
@@ -4133,21 +4141,11 @@
       <w:pPr>
         <w:pStyle w:val="Ttulo3"/>
       </w:pPr>
-      <w:bookmarkStart w:id="8" w:name="_Toc2018103"/>
-      <w:r>
-        <w:t>3.1.2 Fuente de información 2 sobre el tipo de tecnología en general</w:t>
+      <w:bookmarkStart w:id="8" w:name="_Toc2018104"/>
+      <w:r>
+        <w:t>3.1.n Fuente de información n sobre el tipo de tecnología en general</w:t>
       </w:r>
       <w:bookmarkEnd w:id="8"/>
-    </w:p>
-    <w:p>
-      <w:pPr>
-        <w:pStyle w:val="Ttulo3"/>
-      </w:pPr>
-      <w:bookmarkStart w:id="9" w:name="_Toc2018104"/>
-      <w:r>
-        <w:t>3.1.n Fuente de información n sobre el tipo de tecnología en general</w:t>
-      </w:r>
-      <w:bookmarkEnd w:id="9"/>
     </w:p>
     <w:p/>
     <w:p>
@@ -4461,7 +4459,13 @@
         <w:ind w:left="360" w:firstLine="360"/>
       </w:pPr>
       <w:r>
-        <w:t xml:space="preserve">-Los productos </w:t>
+        <w:t>-</w:t>
+      </w:r>
+      <w:r>
+        <w:t xml:space="preserve"> </w:t>
+      </w:r>
+      <w:r>
+        <w:t xml:space="preserve">Los productos </w:t>
       </w:r>
     </w:p>
     <w:p>
@@ -4469,7 +4473,13 @@
         <w:ind w:left="360" w:firstLine="360"/>
       </w:pPr>
       <w:r>
-        <w:t>-Los componentes</w:t>
+        <w:t>-</w:t>
+      </w:r>
+      <w:r>
+        <w:t xml:space="preserve"> </w:t>
+      </w:r>
+      <w:r>
+        <w:t>Los componentes</w:t>
       </w:r>
     </w:p>
     <w:p>
@@ -4526,7 +4536,7 @@
       </w:r>
     </w:p>
     <w:p>
-      <w:bookmarkStart w:id="10" w:name="_Toc2018109"/>
+      <w:bookmarkStart w:id="9" w:name="_Toc2018109"/>
       <w:r>
         <w:t xml:space="preserve">El enlace a esta página es: </w:t>
       </w:r>
@@ -4539,7 +4549,7 @@
           <w:t>https://www.adictosaltrabajo.com/2005/09/01/debian-bugzilla/</w:t>
         </w:r>
       </w:hyperlink>
-      <w:bookmarkEnd w:id="10"/>
+      <w:bookmarkEnd w:id="9"/>
     </w:p>
     <w:p>
       <w:pPr>
@@ -4558,11 +4568,9 @@
       <w:r>
         <w:t xml:space="preserve">En cuarto lugar, hemos encontrado otra página con información básica sobre la herramienta, </w:t>
       </w:r>
-      <w:proofErr w:type="spellStart"/>
-      <w:r>
-        <w:t>resolviendónos</w:t>
-      </w:r>
-      <w:proofErr w:type="spellEnd"/>
+      <w:r>
+        <w:t>resolviéndonos</w:t>
+      </w:r>
       <w:r>
         <w:t xml:space="preserve"> preguntas como:</w:t>
       </w:r>
@@ -4709,7 +4717,7 @@
       <w:pPr>
         <w:pStyle w:val="Ttulo3"/>
       </w:pPr>
-      <w:bookmarkStart w:id="11" w:name="_Toc2018112"/>
+      <w:bookmarkStart w:id="10" w:name="_Toc2018112"/>
       <w:r>
         <w:t xml:space="preserve">3.3.1 Fuente de información 1: Página web </w:t>
       </w:r>
@@ -4717,7 +4725,7 @@
       <w:r>
         <w:t>MantisBT</w:t>
       </w:r>
-      <w:bookmarkEnd w:id="11"/>
+      <w:bookmarkEnd w:id="10"/>
       <w:proofErr w:type="spellEnd"/>
     </w:p>
     <w:p>
@@ -5229,7 +5237,13 @@
         <w:ind w:left="360" w:firstLine="360"/>
       </w:pPr>
       <w:r>
-        <w:t>-Nombre de usuarios</w:t>
+        <w:t>-</w:t>
+      </w:r>
+      <w:r>
+        <w:t xml:space="preserve"> </w:t>
+      </w:r>
+      <w:r>
+        <w:t>Nombre de usuarios</w:t>
       </w:r>
     </w:p>
     <w:p>
@@ -5237,7 +5251,13 @@
         <w:ind w:left="360" w:firstLine="360"/>
       </w:pPr>
       <w:r>
-        <w:t>-Foros y portales de ayuda</w:t>
+        <w:t>-</w:t>
+      </w:r>
+      <w:r>
+        <w:t xml:space="preserve"> </w:t>
+      </w:r>
+      <w:r>
+        <w:t>Foros y portales de ayuda</w:t>
       </w:r>
     </w:p>
     <w:p>
@@ -5245,7 +5265,13 @@
         <w:ind w:left="360" w:firstLine="360"/>
       </w:pPr>
       <w:r>
-        <w:t>-Contribuciones</w:t>
+        <w:t>-</w:t>
+      </w:r>
+      <w:r>
+        <w:t xml:space="preserve"> </w:t>
+      </w:r>
+      <w:r>
+        <w:t>Contribuciones</w:t>
       </w:r>
     </w:p>
     <w:p>
@@ -5253,7 +5279,13 @@
         <w:ind w:left="360" w:firstLine="360"/>
       </w:pPr>
       <w:r>
-        <w:t>-Frecuencia de versiones</w:t>
+        <w:t>-</w:t>
+      </w:r>
+      <w:r>
+        <w:t xml:space="preserve"> </w:t>
+      </w:r>
+      <w:r>
+        <w:t>Frecuencia de versiones</w:t>
       </w:r>
     </w:p>
     <w:p>
@@ -5399,11 +5431,9 @@
       <w:r>
         <w:t xml:space="preserve">En cuarto lugar, hemos encontrado una presentación Prezi realizada por la Universidad Tecnológica de Panamá donde se ofrece </w:t>
       </w:r>
-      <w:proofErr w:type="spellStart"/>
-      <w:r>
-        <w:t>mas</w:t>
-      </w:r>
-      <w:proofErr w:type="spellEnd"/>
+      <w:r>
+        <w:t>más</w:t>
+      </w:r>
       <w:r>
         <w:t xml:space="preserve"> información sobre esta herramienta.</w:t>
       </w:r>
@@ -5501,11 +5531,11 @@
       <w:pPr>
         <w:pStyle w:val="Ttulo1"/>
       </w:pPr>
-      <w:bookmarkStart w:id="12" w:name="_Toc2018113"/>
+      <w:bookmarkStart w:id="11" w:name="_Toc2018113"/>
       <w:r>
         <w:t>4. Fuentes de información (cursos no gratuitos)</w:t>
       </w:r>
-      <w:bookmarkEnd w:id="12"/>
+      <w:bookmarkEnd w:id="11"/>
     </w:p>
     <w:p>
       <w:r>
@@ -5519,7 +5549,7 @@
       <w:pPr>
         <w:pStyle w:val="Ttulo2"/>
       </w:pPr>
-      <w:bookmarkStart w:id="13" w:name="_Toc2018114"/>
+      <w:bookmarkStart w:id="12" w:name="_Toc2018114"/>
       <w:r>
         <w:t>4</w:t>
       </w:r>
@@ -5535,15 +5565,25 @@
       <w:r>
         <w:t xml:space="preserve"> en general</w:t>
       </w:r>
+      <w:bookmarkEnd w:id="12"/>
+    </w:p>
+    <w:p>
+      <w:pPr>
+        <w:pStyle w:val="Ttulo3"/>
+      </w:pPr>
+      <w:bookmarkStart w:id="13" w:name="_Toc2018115"/>
+      <w:r>
+        <w:t>4.1.1 Curso no gratuito 1 sobre el tipo de tecnología en general</w:t>
+      </w:r>
       <w:bookmarkEnd w:id="13"/>
     </w:p>
     <w:p>
       <w:pPr>
         <w:pStyle w:val="Ttulo3"/>
       </w:pPr>
-      <w:bookmarkStart w:id="14" w:name="_Toc2018115"/>
-      <w:r>
-        <w:t>4.1.1 Curso no gratuito 1 sobre el tipo de tecnología en general</w:t>
+      <w:bookmarkStart w:id="14" w:name="_Toc2018116"/>
+      <w:r>
+        <w:t>4.1.2 Curso no gratuito 2 sobre el tipo de tecnología en general</w:t>
       </w:r>
       <w:bookmarkEnd w:id="14"/>
     </w:p>
@@ -5551,30 +5591,35 @@
       <w:pPr>
         <w:pStyle w:val="Ttulo3"/>
       </w:pPr>
-      <w:bookmarkStart w:id="15" w:name="_Toc2018116"/>
-      <w:r>
-        <w:t>4.1.2 Curso no gratuito 2 sobre el tipo de tecnología en general</w:t>
+      <w:bookmarkStart w:id="15" w:name="_Toc2018117"/>
+      <w:r>
+        <w:t>4.1.n Curso no gratuito n sobre el tipo de tecnología en general</w:t>
       </w:r>
       <w:bookmarkEnd w:id="15"/>
     </w:p>
+    <w:p/>
+    <w:p>
+      <w:pPr>
+        <w:pStyle w:val="Ttulo2"/>
+      </w:pPr>
+      <w:bookmarkStart w:id="16" w:name="_Toc2018118"/>
+      <w:r>
+        <w:t xml:space="preserve">4.2 Cursos no gratuitos sobre la tecnología </w:t>
+      </w:r>
+      <w:proofErr w:type="spellStart"/>
+      <w:r>
+        <w:t>Fogbuz</w:t>
+      </w:r>
+      <w:bookmarkEnd w:id="16"/>
+      <w:proofErr w:type="spellEnd"/>
+    </w:p>
     <w:p>
       <w:pPr>
         <w:pStyle w:val="Ttulo3"/>
       </w:pPr>
-      <w:bookmarkStart w:id="16" w:name="_Toc2018117"/>
-      <w:r>
-        <w:t>4.1.n Curso no gratuito n sobre el tipo de tecnología en general</w:t>
-      </w:r>
-      <w:bookmarkEnd w:id="16"/>
-    </w:p>
-    <w:p/>
-    <w:p>
-      <w:pPr>
-        <w:pStyle w:val="Ttulo2"/>
-      </w:pPr>
-      <w:bookmarkStart w:id="17" w:name="_Toc2018118"/>
-      <w:r>
-        <w:t xml:space="preserve">4.2 Cursos no gratuitos sobre la tecnología </w:t>
+      <w:bookmarkStart w:id="17" w:name="_Toc2018119"/>
+      <w:r>
+        <w:t xml:space="preserve">4.2.1 Curso no gratuito 1 sobre la tecnología </w:t>
       </w:r>
       <w:proofErr w:type="spellStart"/>
       <w:r>
@@ -5587,9 +5632,9 @@
       <w:pPr>
         <w:pStyle w:val="Ttulo3"/>
       </w:pPr>
-      <w:bookmarkStart w:id="18" w:name="_Toc2018119"/>
-      <w:r>
-        <w:t xml:space="preserve">4.2.1 Curso no gratuito 1 sobre la tecnología </w:t>
+      <w:bookmarkStart w:id="18" w:name="_Toc2018120"/>
+      <w:r>
+        <w:t xml:space="preserve">4.2.2 Curso no gratuito 2 sobre la tecnología </w:t>
       </w:r>
       <w:proofErr w:type="spellStart"/>
       <w:r>
@@ -5602,68 +5647,53 @@
       <w:pPr>
         <w:pStyle w:val="Ttulo3"/>
       </w:pPr>
-      <w:bookmarkStart w:id="19" w:name="_Toc2018120"/>
-      <w:r>
-        <w:t xml:space="preserve">4.2.2 Curso no gratuito 2 sobre la tecnología </w:t>
+      <w:bookmarkStart w:id="19" w:name="_Toc2018121"/>
+      <w:r>
+        <w:t>4.2.</w:t>
+      </w:r>
+      <w:r>
+        <w:t>n</w:t>
+      </w:r>
+      <w:r>
+        <w:t xml:space="preserve"> Curso no gratuito </w:t>
+      </w:r>
+      <w:r>
+        <w:t>n</w:t>
+      </w:r>
+      <w:r>
+        <w:t xml:space="preserve"> sobre la tecnología específica A</w:t>
+      </w:r>
+      <w:bookmarkEnd w:id="19"/>
+    </w:p>
+    <w:p/>
+    <w:p>
+      <w:pPr>
+        <w:pStyle w:val="Ttulo2"/>
+      </w:pPr>
+      <w:bookmarkStart w:id="20" w:name="_Toc2018122"/>
+      <w:r>
+        <w:t xml:space="preserve">4.3 Cursos no gratuitos sobre la tecnología Zoho </w:t>
       </w:r>
       <w:proofErr w:type="spellStart"/>
       <w:r>
-        <w:t>Fogbuz</w:t>
-      </w:r>
-      <w:bookmarkEnd w:id="19"/>
+        <w:t>Projects</w:t>
+      </w:r>
+      <w:bookmarkEnd w:id="20"/>
       <w:proofErr w:type="spellEnd"/>
     </w:p>
     <w:p>
       <w:pPr>
         <w:pStyle w:val="Ttulo3"/>
       </w:pPr>
-      <w:bookmarkStart w:id="20" w:name="_Toc2018121"/>
-      <w:r>
-        <w:t>4.2.</w:t>
-      </w:r>
-      <w:r>
-        <w:t>n</w:t>
-      </w:r>
-      <w:r>
-        <w:t xml:space="preserve"> Curso no gratuito </w:t>
-      </w:r>
-      <w:r>
-        <w:t>n</w:t>
-      </w:r>
-      <w:r>
-        <w:t xml:space="preserve"> sobre la tecnología específica A</w:t>
-      </w:r>
-      <w:bookmarkEnd w:id="20"/>
-    </w:p>
-    <w:p/>
-    <w:p>
-      <w:pPr>
-        <w:pStyle w:val="Ttulo2"/>
-      </w:pPr>
-      <w:bookmarkStart w:id="21" w:name="_Toc2018122"/>
-      <w:r>
-        <w:t xml:space="preserve">4.3 Cursos no gratuitos sobre la tecnología Zoho </w:t>
+      <w:bookmarkStart w:id="21" w:name="_Toc2018123"/>
+      <w:r>
+        <w:t xml:space="preserve">4.3.1 Curso no gratuito 1 sobre la tecnología Zoho </w:t>
       </w:r>
       <w:proofErr w:type="spellStart"/>
       <w:r>
         <w:t>Projects</w:t>
       </w:r>
       <w:bookmarkEnd w:id="21"/>
-      <w:proofErr w:type="spellEnd"/>
-    </w:p>
-    <w:p>
-      <w:pPr>
-        <w:pStyle w:val="Ttulo3"/>
-      </w:pPr>
-      <w:bookmarkStart w:id="22" w:name="_Toc2018123"/>
-      <w:r>
-        <w:t xml:space="preserve">4.3.1 Curso no gratuito 1 sobre la tecnología Zoho </w:t>
-      </w:r>
-      <w:proofErr w:type="spellStart"/>
-      <w:r>
-        <w:t>Projects</w:t>
-      </w:r>
-      <w:bookmarkEnd w:id="22"/>
       <w:proofErr w:type="spellEnd"/>
     </w:p>
     <w:p>
@@ -5690,7 +5720,7 @@
       <w:pPr>
         <w:pStyle w:val="Ttulo3"/>
       </w:pPr>
-      <w:bookmarkStart w:id="23" w:name="_Toc2018124"/>
+      <w:bookmarkStart w:id="22" w:name="_Toc2018124"/>
       <w:r>
         <w:t xml:space="preserve">4.3.2 Curso no gratuito 2 sobre la tecnología Zoho </w:t>
       </w:r>
@@ -5698,7 +5728,7 @@
       <w:r>
         <w:t>Projects</w:t>
       </w:r>
-      <w:bookmarkEnd w:id="23"/>
+      <w:bookmarkEnd w:id="22"/>
       <w:proofErr w:type="spellEnd"/>
     </w:p>
     <w:p>
@@ -5725,34 +5755,32 @@
       <w:pPr>
         <w:pStyle w:val="Ttulo3"/>
       </w:pPr>
-      <w:bookmarkStart w:id="24" w:name="_Toc2018125"/>
+      <w:bookmarkStart w:id="23" w:name="_Toc2018125"/>
       <w:r>
         <w:t>4.3.n Curso no gratuito n sobre la tecnología específica B</w:t>
       </w:r>
+      <w:bookmarkEnd w:id="23"/>
+    </w:p>
+    <w:p/>
+    <w:p>
+      <w:pPr>
+        <w:pStyle w:val="Ttulo1"/>
+      </w:pPr>
+      <w:bookmarkStart w:id="24" w:name="_Toc2018126"/>
+      <w:r>
+        <w:t>5. Fuentes de información (cursos gratuitos)</w:t>
+      </w:r>
       <w:bookmarkEnd w:id="24"/>
-    </w:p>
-    <w:p/>
-    <w:p>
-      <w:pPr>
-        <w:pStyle w:val="Ttulo1"/>
-      </w:pPr>
-      <w:bookmarkStart w:id="25" w:name="_Toc2018126"/>
-      <w:r>
-        <w:t>5. Fuentes de información (cursos gratuitos)</w:t>
-      </w:r>
-      <w:bookmarkEnd w:id="25"/>
     </w:p>
     <w:p>
       <w:pPr>
         <w:rPr>
           <w:rFonts w:eastAsia="Arial"/>
-          <w:highlight w:val="yellow"/>
         </w:rPr>
       </w:pPr>
       <w:r>
         <w:rPr>
           <w:rFonts w:eastAsia="Arial"/>
-          <w:highlight w:val="yellow"/>
         </w:rPr>
         <w:t xml:space="preserve">En este apartado vamos a localizar los posibles cursos que se pueden realizar de forma gratuita o subvencionada sobre Apps </w:t>
       </w:r>
@@ -5760,7 +5788,6 @@
       <w:r>
         <w:rPr>
           <w:rFonts w:eastAsia="Arial"/>
-          <w:highlight w:val="yellow"/>
         </w:rPr>
         <w:t>Analytics</w:t>
       </w:r>
@@ -5768,7 +5795,6 @@
       <w:r>
         <w:rPr>
           <w:rFonts w:eastAsia="Arial"/>
-          <w:highlight w:val="yellow"/>
         </w:rPr>
         <w:t xml:space="preserve"> Tools. Veremos una pequeña introducción de cada uno y si nos ha sido posible, desglosaremos brevemente el temario de los cursos. Hemos visitado y obtenido información de </w:t>
       </w:r>
@@ -5777,7 +5803,6 @@
           <w:rFonts w:eastAsia="Arial"/>
           <w:i/>
           <w:iCs/>
-          <w:highlight w:val="yellow"/>
         </w:rPr>
         <w:t>“</w:t>
       </w:r>
@@ -5787,7 +5812,6 @@
           <w:rFonts w:eastAsia="Arial"/>
           <w:i/>
           <w:iCs/>
-          <w:highlight w:val="yellow"/>
         </w:rPr>
         <w:t>Emagister</w:t>
       </w:r>
@@ -5797,14 +5821,12 @@
           <w:rFonts w:eastAsia="Arial"/>
           <w:i/>
           <w:iCs/>
-          <w:highlight w:val="yellow"/>
         </w:rPr>
         <w:t>”</w:t>
       </w:r>
       <w:r>
         <w:rPr>
           <w:rFonts w:eastAsia="Arial"/>
-          <w:highlight w:val="yellow"/>
         </w:rPr>
         <w:t xml:space="preserve"> y</w:t>
       </w:r>
@@ -5813,7 +5835,6 @@
           <w:rFonts w:eastAsia="Arial"/>
           <w:i/>
           <w:iCs/>
-          <w:highlight w:val="yellow"/>
         </w:rPr>
         <w:t xml:space="preserve"> “</w:t>
       </w:r>
@@ -5823,7 +5844,6 @@
           <w:rFonts w:eastAsia="Arial"/>
           <w:i/>
           <w:iCs/>
-          <w:highlight w:val="yellow"/>
         </w:rPr>
         <w:t>Linkedin</w:t>
       </w:r>
@@ -5833,7 +5853,6 @@
           <w:rFonts w:eastAsia="Arial"/>
           <w:i/>
           <w:iCs/>
-          <w:highlight w:val="yellow"/>
         </w:rPr>
         <w:t>” o “</w:t>
       </w:r>
@@ -5843,7 +5862,6 @@
           <w:rFonts w:eastAsia="Arial"/>
           <w:i/>
           <w:iCs/>
-          <w:highlight w:val="yellow"/>
         </w:rPr>
         <w:t>Youtube</w:t>
       </w:r>
@@ -5853,16 +5871,22 @@
           <w:rFonts w:eastAsia="Arial"/>
           <w:i/>
           <w:iCs/>
-          <w:highlight w:val="yellow"/>
         </w:rPr>
         <w:t>”</w:t>
       </w:r>
       <w:r>
         <w:rPr>
           <w:rFonts w:eastAsia="Arial"/>
-          <w:highlight w:val="yellow"/>
         </w:rPr>
-        <w:t>, páginas directamente relacionadas con la formación online de profesionales.</w:t>
+        <w:t>, páginas directamente relacionadas con la formación online de profesio</w:t>
+      </w:r>
+      <w:bookmarkStart w:id="25" w:name="_GoBack"/>
+      <w:bookmarkEnd w:id="25"/>
+      <w:r>
+        <w:rPr>
+          <w:rFonts w:eastAsia="Arial"/>
+        </w:rPr>
+        <w:t>nales.</w:t>
       </w:r>
     </w:p>
     <w:p>
@@ -7960,6 +7984,7 @@
     <w:lsdException w:name="HTML Sample" w:semiHidden="1" w:unhideWhenUsed="1"/>
     <w:lsdException w:name="HTML Typewriter" w:semiHidden="1" w:unhideWhenUsed="1"/>
     <w:lsdException w:name="HTML Variable" w:semiHidden="1" w:unhideWhenUsed="1"/>
+    <w:lsdException w:name="Normal Table" w:semiHidden="1" w:unhideWhenUsed="1"/>
     <w:lsdException w:name="annotation subject" w:semiHidden="1" w:unhideWhenUsed="1"/>
     <w:lsdException w:name="No List" w:semiHidden="1" w:unhideWhenUsed="1"/>
     <w:lsdException w:name="Outline List 1" w:semiHidden="1" w:unhideWhenUsed="1"/>
@@ -8003,8 +8028,10 @@
     <w:lsdException w:name="Table Elegant" w:semiHidden="1" w:unhideWhenUsed="1"/>
     <w:lsdException w:name="Table Professional" w:semiHidden="1" w:unhideWhenUsed="1"/>
     <w:lsdException w:name="Table Subtle 1" w:semiHidden="1" w:unhideWhenUsed="1"/>
+    <w:lsdException w:name="Table Subtle 2" w:semiHidden="1" w:unhideWhenUsed="1"/>
     <w:lsdException w:name="Table Web 1" w:semiHidden="1" w:unhideWhenUsed="1"/>
     <w:lsdException w:name="Table Web 2" w:semiHidden="1" w:unhideWhenUsed="1"/>
+    <w:lsdException w:name="Table Web 3" w:semiHidden="1" w:unhideWhenUsed="1"/>
     <w:lsdException w:name="Balloon Text" w:semiHidden="1" w:unhideWhenUsed="1"/>
     <w:lsdException w:name="Table Grid" w:uiPriority="39"/>
     <w:lsdException w:name="Table Theme" w:semiHidden="1" w:unhideWhenUsed="1"/>
@@ -8761,7 +8788,7 @@
 </file>
 
 <file path=customXml/itemProps1.xml><?xml version="1.0" encoding="utf-8"?>
-<ds:datastoreItem xmlns:ds="http://schemas.openxmlformats.org/officeDocument/2006/customXml" ds:itemID="{C7EA4A5C-A6B4-450D-955B-E3DAAC80D889}">
+<ds:datastoreItem xmlns:ds="http://schemas.openxmlformats.org/officeDocument/2006/customXml" ds:itemID="{30E5695E-2F8D-4614-987F-8ED16DE8D136}">
   <ds:schemaRefs>
     <ds:schemaRef ds:uri="http://schemas.openxmlformats.org/officeDocument/2006/bibliography"/>
   </ds:schemaRefs>

</xml_diff>